<commit_message>
Deploy preview for PR 90 🛫
</commit_message>
<xml_diff>
--- a/pr-preview/pr-90/UCD-SeRG-Lab-Manual-tracked-changes.docx
+++ b/pr-preview/pr-90/UCD-SeRG-Lab-Manual-tracked-changes.docx
@@ -54098,6 +54098,26 @@
       <w:ins w:id="1381" w:author="PR Preview" w:date="2024-01-01T00:00:00Z">
         <w:r>
           <w:t xml:space="preserve">to have Copilot do it for you.</w:t>
+        </w:r>
+      </w:ins>
+      <w:ins w:id="1381" w:author="PR Preview" w:date="2024-01-01T00:00:00Z">
+        <w:r>
+          <w:t xml:space="preserve"> </w:t>
+        </w:r>
+      </w:ins>
+      <w:ins w:id="1381" w:author="PR Preview" w:date="2024-01-01T00:00:00Z">
+        <w:r>
+          <w:t xml:space="preserve">Also, when reviewing Copilot’s PRs, it’s often faster to directly edit the</w:t>
+        </w:r>
+      </w:ins>
+      <w:ins w:id="1381" w:author="PR Preview" w:date="2024-01-01T00:00:00Z">
+        <w:r>
+          <w:t xml:space="preserve"> </w:t>
+        </w:r>
+      </w:ins>
+      <w:ins w:id="1381" w:author="PR Preview" w:date="2024-01-01T00:00:00Z">
+        <w:r>
+          <w:t xml:space="preserve">PR branch than to write clear review comments and ask Copilot to address them.</w:t>
         </w:r>
       </w:ins>
     </w:p>

</xml_diff>